<commit_message>
Update R2 Clowfare Document .docx
</commit_message>
<xml_diff>
--- a/R2 Clowfare Document .docx
+++ b/R2 Clowfare Document .docx
@@ -495,7 +495,7 @@
       <w:hyperlink r:id="rId7">
         <w:r>
           <w:rPr>
-            <w:rStyle w:val="ListLabel10"/>
+            <w:rStyle w:val="ListLabel19"/>
             <w:color w:val="1155CC"/>
             <w:u w:val="single"/>
           </w:rPr>
@@ -596,7 +596,7 @@
       <w:hyperlink r:id="rId9">
         <w:r>
           <w:rPr>
-            <w:rStyle w:val="ListLabel10"/>
+            <w:rStyle w:val="ListLabel19"/>
             <w:color w:val="1155CC"/>
             <w:u w:val="single"/>
           </w:rPr>
@@ -674,7 +674,6 @@
         <w:rPr/>
       </w:pPr>
       <w:r>
-        <w:rPr/>
         <w:drawing>
           <wp:anchor behindDoc="0" distT="0" distB="0" distL="0" distR="0" simplePos="0" locked="0" layoutInCell="0" allowOverlap="1" relativeHeight="9">
             <wp:simplePos x="0" y="0"/>
@@ -731,10 +730,569 @@
         <w:br/>
       </w:r>
     </w:p>
+    <w:p>
+      <w:pPr>
+        <w:pStyle w:val="normal1"/>
+        <w:ind w:hanging="360" w:left="1440"/>
+        <w:rPr/>
+      </w:pPr>
+      <w:r>
+        <w:rPr/>
+      </w:r>
+    </w:p>
+    <w:p>
+      <w:pPr>
+        <w:pStyle w:val="normal1"/>
+        <w:ind w:hanging="360" w:left="1440"/>
+        <w:rPr/>
+      </w:pPr>
+      <w:r>
+        <w:rPr/>
+      </w:r>
+    </w:p>
+    <w:p>
+      <w:pPr>
+        <w:pStyle w:val="normal1"/>
+        <w:ind w:hanging="360" w:left="1440"/>
+        <w:rPr/>
+      </w:pPr>
+      <w:r>
+        <w:rPr/>
+      </w:r>
+    </w:p>
+    <w:p>
+      <w:pPr>
+        <w:pStyle w:val="normal1"/>
+        <w:ind w:hanging="360" w:left="1440"/>
+        <w:rPr/>
+      </w:pPr>
+      <w:r>
+        <w:rPr/>
+      </w:r>
+    </w:p>
+    <w:p>
+      <w:pPr>
+        <w:pStyle w:val="normal1"/>
+        <w:ind w:hanging="360" w:left="1440"/>
+        <w:rPr/>
+      </w:pPr>
+      <w:r>
+        <w:rPr/>
+      </w:r>
+    </w:p>
+    <w:p>
+      <w:pPr>
+        <w:pStyle w:val="normal1"/>
+        <w:ind w:hanging="360" w:left="1440"/>
+        <w:rPr/>
+      </w:pPr>
+      <w:r>
+        <w:rPr/>
+      </w:r>
+    </w:p>
+    <w:p>
+      <w:pPr>
+        <w:pStyle w:val="normal1"/>
+        <w:ind w:hanging="360" w:left="1440"/>
+        <w:rPr/>
+      </w:pPr>
+      <w:r>
+        <w:rPr/>
+      </w:r>
+    </w:p>
+    <w:p>
+      <w:pPr>
+        <w:pStyle w:val="normal1"/>
+        <w:ind w:hanging="360" w:left="1440"/>
+        <w:rPr>
+          <w:b/>
+          <w:bCs/>
+        </w:rPr>
+      </w:pPr>
+      <w:r>
+        <w:rPr/>
+      </w:r>
+    </w:p>
+    <w:p>
+      <w:pPr>
+        <w:pStyle w:val="Heading3"/>
+        <w:rPr>
+          <w:b/>
+          <w:bCs/>
+        </w:rPr>
+      </w:pPr>
+      <w:r>
+        <w:rPr>
+          <w:b/>
+          <w:bCs/>
+        </w:rPr>
+        <w:t>Given the provided credentials for your Cloudflare R2 storage, you can proceed with configuring your AWS CLI and manage your bucket.</w:t>
+      </w:r>
+    </w:p>
+    <w:p>
+      <w:pPr>
+        <w:pStyle w:val="Heading3"/>
+        <w:rPr/>
+      </w:pPr>
+      <w:r>
+        <w:rPr/>
+        <w:t xml:space="preserve">1. </w:t>
+      </w:r>
+      <w:r>
+        <w:rPr>
+          <w:rStyle w:val="Strong"/>
+        </w:rPr>
+        <w:t>Configure AWS CLI for Cloudflare R2</w:t>
+      </w:r>
+    </w:p>
+    <w:p>
+      <w:pPr>
+        <w:pStyle w:val="BodyText"/>
+        <w:rPr/>
+      </w:pPr>
+      <w:r>
+        <w:rPr/>
+        <w:t>Run the following command to configure the AWS CLI with your R2 credentials:</w:t>
+      </w:r>
+    </w:p>
+    <w:p>
+      <w:pPr>
+        <w:pStyle w:val="PreformattedText"/>
+        <w:rPr/>
+      </w:pPr>
+      <w:r>
+        <w:rPr/>
+        <w:t>bash</w:t>
+      </w:r>
+    </w:p>
+    <w:p>
+      <w:pPr>
+        <w:pStyle w:val="PreformattedText"/>
+        <w:rPr/>
+      </w:pPr>
+      <w:r>
+        <w:rPr/>
+        <w:t>Copy code</w:t>
+      </w:r>
+    </w:p>
+    <w:p>
+      <w:pPr>
+        <w:pStyle w:val="BlockQuotation"/>
+        <w:rPr/>
+      </w:pPr>
+      <w:r>
+        <w:rPr>
+          <w:rStyle w:val="SourceText"/>
+        </w:rPr>
+        <w:t>aws configure</w:t>
+      </w:r>
+    </w:p>
+    <w:p>
+      <w:pPr>
+        <w:pStyle w:val="BodyText"/>
+        <w:rPr/>
+      </w:pPr>
+      <w:r>
+        <w:rPr/>
+        <w:t>Enter the following details when prompted:</w:t>
+      </w:r>
+    </w:p>
+    <w:p>
+      <w:pPr>
+        <w:pStyle w:val="BodyText"/>
+        <w:numPr>
+          <w:ilvl w:val="0"/>
+          <w:numId w:val="2"/>
+        </w:numPr>
+        <w:tabs>
+          <w:tab w:val="clear" w:pos="720"/>
+          <w:tab w:val="left" w:pos="0" w:leader="none"/>
+        </w:tabs>
+        <w:spacing w:before="0" w:after="0"/>
+        <w:ind w:hanging="283" w:left="709"/>
+        <w:rPr/>
+      </w:pPr>
+      <w:r>
+        <w:rPr>
+          <w:rStyle w:val="Strong"/>
+        </w:rPr>
+        <w:t>AWS Access Key ID</w:t>
+      </w:r>
+      <w:r>
+        <w:rPr/>
+        <w:t xml:space="preserve">: </w:t>
+      </w:r>
+      <w:r>
+        <w:rPr>
+          <w:rStyle w:val="SourceText"/>
+          <w:color w:val="C9211E"/>
+        </w:rPr>
+        <w:t>1db488ccedac6b23a68acb5acf085125</w:t>
+      </w:r>
+    </w:p>
+    <w:p>
+      <w:pPr>
+        <w:pStyle w:val="BodyText"/>
+        <w:numPr>
+          <w:ilvl w:val="0"/>
+          <w:numId w:val="2"/>
+        </w:numPr>
+        <w:tabs>
+          <w:tab w:val="clear" w:pos="720"/>
+          <w:tab w:val="left" w:pos="0" w:leader="none"/>
+        </w:tabs>
+        <w:spacing w:before="0" w:after="0"/>
+        <w:ind w:hanging="283" w:left="709"/>
+        <w:rPr/>
+      </w:pPr>
+      <w:r>
+        <w:rPr>
+          <w:rStyle w:val="Strong"/>
+        </w:rPr>
+        <w:t>AWS Secret Access Key</w:t>
+      </w:r>
+      <w:r>
+        <w:rPr/>
+        <w:t xml:space="preserve">: </w:t>
+      </w:r>
+      <w:r>
+        <w:rPr>
+          <w:rStyle w:val="SourceText"/>
+          <w:color w:val="C9211E"/>
+        </w:rPr>
+        <w:t>2c7fd31029e23b0bcdc82d146d97cc3f99341b59f1bc8e511ea28e4158207ad8</w:t>
+      </w:r>
+    </w:p>
+    <w:p>
+      <w:pPr>
+        <w:pStyle w:val="BodyText"/>
+        <w:numPr>
+          <w:ilvl w:val="0"/>
+          <w:numId w:val="2"/>
+        </w:numPr>
+        <w:tabs>
+          <w:tab w:val="clear" w:pos="720"/>
+          <w:tab w:val="left" w:pos="0" w:leader="none"/>
+        </w:tabs>
+        <w:spacing w:before="0" w:after="0"/>
+        <w:ind w:hanging="283" w:left="709"/>
+        <w:rPr/>
+      </w:pPr>
+      <w:r>
+        <w:rPr>
+          <w:rStyle w:val="Strong"/>
+        </w:rPr>
+        <w:t>Default region name</w:t>
+      </w:r>
+      <w:r>
+        <w:rPr/>
+        <w:t xml:space="preserve">: </w:t>
+      </w:r>
+      <w:r>
+        <w:rPr>
+          <w:rStyle w:val="SourceText"/>
+        </w:rPr>
+        <w:t>auto</w:t>
+      </w:r>
+    </w:p>
+    <w:p>
+      <w:pPr>
+        <w:pStyle w:val="BodyText"/>
+        <w:numPr>
+          <w:ilvl w:val="0"/>
+          <w:numId w:val="2"/>
+        </w:numPr>
+        <w:tabs>
+          <w:tab w:val="clear" w:pos="720"/>
+          <w:tab w:val="left" w:pos="0" w:leader="none"/>
+        </w:tabs>
+        <w:ind w:hanging="283" w:left="709"/>
+        <w:rPr/>
+      </w:pPr>
+      <w:r>
+        <w:rPr>
+          <w:rStyle w:val="Strong"/>
+        </w:rPr>
+        <w:t>Default output format</w:t>
+      </w:r>
+      <w:r>
+        <w:rPr/>
+        <w:t xml:space="preserve">: (leave it blank or type </w:t>
+      </w:r>
+      <w:r>
+        <w:rPr>
+          <w:rStyle w:val="SourceText"/>
+        </w:rPr>
+        <w:t>json</w:t>
+      </w:r>
+      <w:r>
+        <w:rPr/>
+        <w:t>)</w:t>
+      </w:r>
+    </w:p>
+    <w:p>
+      <w:pPr>
+        <w:pStyle w:val="Heading3"/>
+        <w:rPr/>
+      </w:pPr>
+      <w:r>
+        <w:rPr/>
+        <w:t xml:space="preserve">2. </w:t>
+      </w:r>
+      <w:r>
+        <w:rPr>
+          <w:rStyle w:val="Strong"/>
+        </w:rPr>
+        <w:t>Set the Endpoint URL</w:t>
+      </w:r>
+    </w:p>
+    <w:p>
+      <w:pPr>
+        <w:pStyle w:val="BodyText"/>
+        <w:rPr/>
+      </w:pPr>
+      <w:r>
+        <w:rPr/>
+        <w:t xml:space="preserve">When performing AWS CLI commands for Cloudflare R2, you need to include the </w:t>
+      </w:r>
+      <w:r>
+        <w:rPr>
+          <w:rStyle w:val="SourceText"/>
+        </w:rPr>
+        <w:t>--endpoint-url</w:t>
+      </w:r>
+      <w:r>
+        <w:rPr/>
+        <w:t xml:space="preserve"> option with your R2 endpoint:</w:t>
+      </w:r>
+    </w:p>
+    <w:p>
+      <w:pPr>
+        <w:pStyle w:val="BodyText"/>
+        <w:rPr/>
+      </w:pPr>
+      <w:r>
+        <w:rPr/>
+        <w:t>For example, if you want to list the contents of your bucket:</w:t>
+      </w:r>
+    </w:p>
+    <w:p>
+      <w:pPr>
+        <w:pStyle w:val="PreformattedText"/>
+        <w:rPr/>
+      </w:pPr>
+      <w:r>
+        <w:rPr/>
+        <w:t>bash Copy code</w:t>
+      </w:r>
+    </w:p>
+    <w:p>
+      <w:pPr>
+        <w:pStyle w:val="PreformattedText"/>
+        <w:bidi w:val="0"/>
+        <w:spacing w:before="0" w:after="283"/>
+        <w:ind w:hanging="0" w:left="0" w:right="0"/>
+        <w:rPr/>
+      </w:pPr>
+      <w:r>
+        <w:rPr>
+          <w:rStyle w:val="SourceText"/>
+          <w:i/>
+          <w:iCs/>
+          <w:color w:val="C9211E"/>
+        </w:rPr>
+        <w:t>aws s3 ls s3://suiteny --endpoint-url https://9cc95721357e7bd2ba149038357744fd.r2.cloudflarestorage.com</w:t>
+      </w:r>
+    </w:p>
+    <w:p>
+      <w:pPr>
+        <w:pStyle w:val="Heading3"/>
+        <w:rPr/>
+      </w:pPr>
+      <w:r>
+        <w:rPr/>
+        <w:t xml:space="preserve">3. </w:t>
+      </w:r>
+      <w:r>
+        <w:rPr>
+          <w:rStyle w:val="Strong"/>
+        </w:rPr>
+        <w:t>Remove All Objects in the Bucket</w:t>
+      </w:r>
+    </w:p>
+    <w:p>
+      <w:pPr>
+        <w:pStyle w:val="BodyText"/>
+        <w:rPr/>
+      </w:pPr>
+      <w:r>
+        <w:rPr/>
+        <w:t xml:space="preserve">To empty the </w:t>
+      </w:r>
+      <w:r>
+        <w:rPr>
+          <w:rStyle w:val="SourceText"/>
+        </w:rPr>
+        <w:t>suiteny</w:t>
+      </w:r>
+      <w:r>
+        <w:rPr/>
+        <w:t xml:space="preserve"> bucket, you can use the </w:t>
+      </w:r>
+      <w:r>
+        <w:rPr>
+          <w:rStyle w:val="SourceText"/>
+        </w:rPr>
+        <w:t>rm</w:t>
+      </w:r>
+      <w:r>
+        <w:rPr/>
+        <w:t xml:space="preserve"> command with the </w:t>
+      </w:r>
+      <w:r>
+        <w:rPr>
+          <w:rStyle w:val="SourceText"/>
+        </w:rPr>
+        <w:t>--recursive</w:t>
+      </w:r>
+      <w:r>
+        <w:rPr/>
+        <w:t xml:space="preserve"> option as follows:</w:t>
+      </w:r>
+    </w:p>
+    <w:p>
+      <w:pPr>
+        <w:pStyle w:val="PreformattedText"/>
+        <w:rPr/>
+      </w:pPr>
+      <w:r>
+        <w:rPr/>
+        <w:t>bash</w:t>
+      </w:r>
+    </w:p>
+    <w:p>
+      <w:pPr>
+        <w:pStyle w:val="PreformattedText"/>
+        <w:rPr/>
+      </w:pPr>
+      <w:r>
+        <w:rPr/>
+        <w:t>Copy code</w:t>
+      </w:r>
+    </w:p>
+    <w:p>
+      <w:pPr>
+        <w:pStyle w:val="PreformattedText"/>
+        <w:bidi w:val="0"/>
+        <w:spacing w:before="0" w:after="283"/>
+        <w:ind w:hanging="0" w:left="0" w:right="0"/>
+        <w:rPr/>
+      </w:pPr>
+      <w:r>
+        <w:rPr>
+          <w:rStyle w:val="SourceText"/>
+          <w:color w:val="C9211E"/>
+        </w:rPr>
+        <w:t>aws s3 rm s3://suiteny --recursive --endpoint-url https://9cc95721357e7bd2ba149038357744fd.r2.cloudflarestorage.com</w:t>
+      </w:r>
+    </w:p>
+    <w:p>
+      <w:pPr>
+        <w:pStyle w:val="BodyText"/>
+        <w:rPr/>
+      </w:pPr>
+      <w:r>
+        <w:rPr/>
+        <w:t>This command will delete all objects in the bucket.</w:t>
+      </w:r>
+    </w:p>
+    <w:p>
+      <w:pPr>
+        <w:pStyle w:val="Heading3"/>
+        <w:rPr/>
+      </w:pPr>
+      <w:r>
+        <w:rPr/>
+        <w:t xml:space="preserve">4. </w:t>
+      </w:r>
+      <w:r>
+        <w:rPr>
+          <w:rStyle w:val="Strong"/>
+        </w:rPr>
+        <w:t>Verify the Bucket is Empty</w:t>
+      </w:r>
+    </w:p>
+    <w:p>
+      <w:pPr>
+        <w:pStyle w:val="BodyText"/>
+        <w:rPr/>
+      </w:pPr>
+      <w:r>
+        <w:rPr/>
+        <w:t>After running the above command, you can list the contents of the bucket to ensure it's empty:</w:t>
+      </w:r>
+    </w:p>
+    <w:p>
+      <w:pPr>
+        <w:pStyle w:val="PreformattedText"/>
+        <w:rPr/>
+      </w:pPr>
+      <w:r>
+        <w:rPr/>
+        <w:t>bash</w:t>
+      </w:r>
+    </w:p>
+    <w:p>
+      <w:pPr>
+        <w:pStyle w:val="PreformattedText"/>
+        <w:rPr/>
+      </w:pPr>
+      <w:r>
+        <w:rPr/>
+        <w:t>Copy code</w:t>
+      </w:r>
+    </w:p>
+    <w:p>
+      <w:pPr>
+        <w:pStyle w:val="PreformattedText"/>
+        <w:bidi w:val="0"/>
+        <w:spacing w:before="0" w:after="283"/>
+        <w:ind w:hanging="0" w:left="0" w:right="0"/>
+        <w:rPr/>
+      </w:pPr>
+      <w:r>
+        <w:rPr>
+          <w:rStyle w:val="SourceText"/>
+          <w:color w:val="C9211E"/>
+        </w:rPr>
+        <w:t>aws s3 ls s3://suiteny --endpoint-url https://9cc95721357e7bd2ba149038357744fd.r2.cloudflarestorage.com</w:t>
+      </w:r>
+    </w:p>
+    <w:p>
+      <w:pPr>
+        <w:pStyle w:val="BodyText"/>
+        <w:rPr/>
+      </w:pPr>
+      <w:r>
+        <w:rPr/>
+        <w:t>Let me know if you encounter any issues or need further assistance!</w:t>
+      </w:r>
+    </w:p>
+    <w:p>
+      <w:pPr>
+        <w:pStyle w:val="normal1"/>
+        <w:ind w:hanging="360" w:left="1440"/>
+        <w:rPr/>
+      </w:pPr>
+      <w:r>
+        <w:rPr/>
+      </w:r>
+    </w:p>
     <w:sectPr>
+      <w:headerReference w:type="default" r:id="rId12"/>
       <w:type w:val="nextPage"/>
       <w:pgSz w:w="12240" w:h="15840"/>
-      <w:pgMar w:left="1440" w:right="1440" w:gutter="0" w:header="0" w:top="1440" w:footer="0" w:bottom="1440"/>
+      <w:pgMar w:left="1440" w:right="1440" w:gutter="0" w:header="1440" w:top="2153" w:footer="0" w:bottom="1440"/>
       <w:pgNumType w:start="1" w:fmt="decimal"/>
       <w:formProt w:val="false"/>
       <w:textDirection w:val="lrTb"/>
@@ -744,6 +1302,21 @@
 </w:document>
 </file>
 
+<file path=word/header1.xml><?xml version="1.0" encoding="utf-8"?>
+<w:hdr xmlns:o="urn:schemas-microsoft-com:office:office" xmlns:r="http://schemas.openxmlformats.org/officeDocument/2006/relationships" xmlns:v="urn:schemas-microsoft-com:vml" xmlns:w="http://schemas.openxmlformats.org/wordprocessingml/2006/main" xmlns:w10="urn:schemas-microsoft-com:office:word" xmlns:wp="http://schemas.openxmlformats.org/drawingml/2006/wordprocessingDrawing" xmlns:wps="http://schemas.microsoft.com/office/word/2010/wordprocessingShape" xmlns:wpg="http://schemas.microsoft.com/office/word/2010/wordprocessingGroup" xmlns:mc="http://schemas.openxmlformats.org/markup-compatibility/2006" xmlns:wp14="http://schemas.microsoft.com/office/word/2010/wordprocessingDrawing" xmlns:w14="http://schemas.microsoft.com/office/word/2010/wordml" xmlns:w15="http://schemas.microsoft.com/office/word/2012/wordml" mc:Ignorable="w14 wp14 w15">
+  <w:p>
+    <w:pPr>
+      <w:pStyle w:val="BodyText"/>
+      <w:spacing w:before="0" w:after="140"/>
+      <w:rPr/>
+    </w:pPr>
+    <w:r>
+      <w:rPr/>
+    </w:r>
+  </w:p>
+</w:hdr>
+</file>
+
 <file path=word/numbering.xml><?xml version="1.0" encoding="utf-8"?>
 <w:numbering xmlns:w="http://schemas.openxmlformats.org/wordprocessingml/2006/main" xmlns:o="urn:schemas-microsoft-com:office:office" xmlns:r="http://schemas.openxmlformats.org/officeDocument/2006/relationships" xmlns:v="urn:schemas-microsoft-com:vml" xmlns:mc="http://schemas.openxmlformats.org/markup-compatibility/2006" xmlns:w14="http://schemas.microsoft.com/office/word/2010/wordml" mc:Ignorable="w14">
   <w:abstractNum w:abstractNumId="1">
@@ -884,6 +1457,143 @@
     </w:lvl>
   </w:abstractNum>
   <w:abstractNum w:abstractNumId="2">
+    <w:lvl w:ilvl="0">
+      <w:start w:val="1"/>
+      <w:numFmt w:val="bullet"/>
+      <w:lvlText w:val=""/>
+      <w:lvlJc w:val="left"/>
+      <w:pPr>
+        <w:tabs>
+          <w:tab w:val="num" w:pos="709"/>
+        </w:tabs>
+        <w:ind w:left="709" w:hanging="283"/>
+      </w:pPr>
+      <w:rPr>
+        <w:rFonts w:ascii="Symbol" w:hAnsi="Symbol" w:cs="Symbol" w:hint="default"/>
+      </w:rPr>
+    </w:lvl>
+    <w:lvl w:ilvl="1">
+      <w:start w:val="1"/>
+      <w:numFmt w:val="bullet"/>
+      <w:lvlText w:val=""/>
+      <w:lvlJc w:val="left"/>
+      <w:pPr>
+        <w:tabs>
+          <w:tab w:val="num" w:pos="1418"/>
+        </w:tabs>
+        <w:ind w:left="1418" w:hanging="283"/>
+      </w:pPr>
+      <w:rPr>
+        <w:rFonts w:ascii="Symbol" w:hAnsi="Symbol" w:cs="Symbol" w:hint="default"/>
+      </w:rPr>
+    </w:lvl>
+    <w:lvl w:ilvl="2">
+      <w:start w:val="1"/>
+      <w:numFmt w:val="bullet"/>
+      <w:lvlText w:val=""/>
+      <w:lvlJc w:val="left"/>
+      <w:pPr>
+        <w:tabs>
+          <w:tab w:val="num" w:pos="2127"/>
+        </w:tabs>
+        <w:ind w:left="2127" w:hanging="283"/>
+      </w:pPr>
+      <w:rPr>
+        <w:rFonts w:ascii="Symbol" w:hAnsi="Symbol" w:cs="Symbol" w:hint="default"/>
+      </w:rPr>
+    </w:lvl>
+    <w:lvl w:ilvl="3">
+      <w:start w:val="1"/>
+      <w:numFmt w:val="bullet"/>
+      <w:lvlText w:val=""/>
+      <w:lvlJc w:val="left"/>
+      <w:pPr>
+        <w:tabs>
+          <w:tab w:val="num" w:pos="2836"/>
+        </w:tabs>
+        <w:ind w:left="2836" w:hanging="283"/>
+      </w:pPr>
+      <w:rPr>
+        <w:rFonts w:ascii="Symbol" w:hAnsi="Symbol" w:cs="Symbol" w:hint="default"/>
+      </w:rPr>
+    </w:lvl>
+    <w:lvl w:ilvl="4">
+      <w:start w:val="1"/>
+      <w:numFmt w:val="bullet"/>
+      <w:lvlText w:val=""/>
+      <w:lvlJc w:val="left"/>
+      <w:pPr>
+        <w:tabs>
+          <w:tab w:val="num" w:pos="3545"/>
+        </w:tabs>
+        <w:ind w:left="3545" w:hanging="283"/>
+      </w:pPr>
+      <w:rPr>
+        <w:rFonts w:ascii="Symbol" w:hAnsi="Symbol" w:cs="Symbol" w:hint="default"/>
+      </w:rPr>
+    </w:lvl>
+    <w:lvl w:ilvl="5">
+      <w:start w:val="1"/>
+      <w:numFmt w:val="bullet"/>
+      <w:lvlText w:val=""/>
+      <w:lvlJc w:val="left"/>
+      <w:pPr>
+        <w:tabs>
+          <w:tab w:val="num" w:pos="4254"/>
+        </w:tabs>
+        <w:ind w:left="4254" w:hanging="283"/>
+      </w:pPr>
+      <w:rPr>
+        <w:rFonts w:ascii="Symbol" w:hAnsi="Symbol" w:cs="Symbol" w:hint="default"/>
+      </w:rPr>
+    </w:lvl>
+    <w:lvl w:ilvl="6">
+      <w:start w:val="1"/>
+      <w:numFmt w:val="bullet"/>
+      <w:lvlText w:val=""/>
+      <w:lvlJc w:val="left"/>
+      <w:pPr>
+        <w:tabs>
+          <w:tab w:val="num" w:pos="4963"/>
+        </w:tabs>
+        <w:ind w:left="4963" w:hanging="283"/>
+      </w:pPr>
+      <w:rPr>
+        <w:rFonts w:ascii="Symbol" w:hAnsi="Symbol" w:cs="Symbol" w:hint="default"/>
+      </w:rPr>
+    </w:lvl>
+    <w:lvl w:ilvl="7">
+      <w:start w:val="1"/>
+      <w:numFmt w:val="bullet"/>
+      <w:lvlText w:val=""/>
+      <w:lvlJc w:val="left"/>
+      <w:pPr>
+        <w:tabs>
+          <w:tab w:val="num" w:pos="5672"/>
+        </w:tabs>
+        <w:ind w:left="5672" w:hanging="283"/>
+      </w:pPr>
+      <w:rPr>
+        <w:rFonts w:ascii="Symbol" w:hAnsi="Symbol" w:cs="Symbol" w:hint="default"/>
+      </w:rPr>
+    </w:lvl>
+    <w:lvl w:ilvl="8">
+      <w:start w:val="1"/>
+      <w:numFmt w:val="bullet"/>
+      <w:lvlText w:val=""/>
+      <w:lvlJc w:val="left"/>
+      <w:pPr>
+        <w:tabs>
+          <w:tab w:val="num" w:pos="6381"/>
+        </w:tabs>
+        <w:ind w:left="6381" w:hanging="283"/>
+      </w:pPr>
+      <w:rPr>
+        <w:rFonts w:ascii="Symbol" w:hAnsi="Symbol" w:cs="Symbol" w:hint="default"/>
+      </w:rPr>
+    </w:lvl>
+  </w:abstractNum>
+  <w:abstractNum w:abstractNumId="3">
     <w:lvl w:ilvl="0">
       <w:start w:val="1"/>
       <w:numFmt w:val="none"/>
@@ -1007,6 +1717,9 @@
   </w:num>
   <w:num w:numId="2">
     <w:abstractNumId w:val="2"/>
+  </w:num>
+  <w:num w:numId="3">
+    <w:abstractNumId w:val="3"/>
   </w:num>
 </w:numbering>
 </file>
@@ -1033,6 +1746,7 @@
     <w:qFormat/>
     <w:pPr>
       <w:widowControl/>
+      <w:suppressAutoHyphens w:val="true"/>
       <w:bidi w:val="0"/>
       <w:spacing w:lineRule="auto" w:line="276" w:before="0" w:after="0"/>
       <w:jc w:val="left"/>
@@ -1156,6 +1870,28 @@
       <w:u w:val="single"/>
     </w:rPr>
   </w:style>
+  <w:style w:type="character" w:styleId="Strong">
+    <w:name w:val="Strong"/>
+    <w:qFormat/>
+    <w:rPr>
+      <w:b/>
+      <w:bCs/>
+    </w:rPr>
+  </w:style>
+  <w:style w:type="character" w:styleId="SourceText">
+    <w:name w:val="Source Text"/>
+    <w:qFormat/>
+    <w:rPr>
+      <w:rFonts w:ascii="Liberation Mono" w:hAnsi="Liberation Mono" w:eastAsia="Noto Sans Mono CJK SC" w:cs="Liberation Mono"/>
+    </w:rPr>
+  </w:style>
+  <w:style w:type="character" w:styleId="Bullets">
+    <w:name w:val="Bullets"/>
+    <w:qFormat/>
+    <w:rPr>
+      <w:rFonts w:ascii="OpenSymbol" w:hAnsi="OpenSymbol" w:eastAsia="OpenSymbol" w:cs="OpenSymbol"/>
+    </w:rPr>
+  </w:style>
   <w:style w:type="paragraph" w:styleId="Heading">
     <w:name w:val="Heading"/>
     <w:basedOn w:val="Normal"/>
@@ -1219,6 +1955,7 @@
     <w:qFormat/>
     <w:pPr>
       <w:widowControl/>
+      <w:suppressAutoHyphens w:val="true"/>
       <w:bidi w:val="0"/>
       <w:spacing w:lineRule="auto" w:line="276" w:before="0" w:after="0"/>
       <w:jc w:val="left"/>
@@ -1266,6 +2003,51 @@
       <w:sz w:val="30"/>
       <w:szCs w:val="30"/>
     </w:rPr>
+  </w:style>
+  <w:style w:type="paragraph" w:styleId="PreformattedText">
+    <w:name w:val="Preformatted Text"/>
+    <w:basedOn w:val="Normal"/>
+    <w:qFormat/>
+    <w:pPr>
+      <w:spacing w:before="0" w:after="0"/>
+    </w:pPr>
+    <w:rPr>
+      <w:rFonts w:ascii="Liberation Mono" w:hAnsi="Liberation Mono" w:eastAsia="Noto Sans Mono CJK SC" w:cs="Liberation Mono"/>
+      <w:sz w:val="20"/>
+      <w:szCs w:val="20"/>
+    </w:rPr>
+  </w:style>
+  <w:style w:type="paragraph" w:styleId="HeaderandFooter">
+    <w:name w:val="Header and Footer"/>
+    <w:basedOn w:val="Normal"/>
+    <w:qFormat/>
+    <w:pPr>
+      <w:suppressLineNumbers/>
+      <w:tabs>
+        <w:tab w:val="clear" w:pos="720"/>
+        <w:tab w:val="center" w:pos="4680" w:leader="none"/>
+        <w:tab w:val="right" w:pos="9360" w:leader="none"/>
+      </w:tabs>
+    </w:pPr>
+    <w:rPr/>
+  </w:style>
+  <w:style w:type="paragraph" w:styleId="Header">
+    <w:name w:val="Header"/>
+    <w:basedOn w:val="HeaderandFooter"/>
+    <w:pPr>
+      <w:suppressLineNumbers/>
+    </w:pPr>
+    <w:rPr/>
+  </w:style>
+  <w:style w:type="paragraph" w:styleId="BlockQuotation">
+    <w:name w:val="Block Quotation"/>
+    <w:basedOn w:val="Normal"/>
+    <w:qFormat/>
+    <w:pPr>
+      <w:spacing w:before="0" w:after="283"/>
+      <w:ind w:hanging="0" w:left="567" w:right="567"/>
+    </w:pPr>
+    <w:rPr/>
   </w:style>
   <w:style w:type="table" w:default="1" w:styleId="TableNormal">
     <w:name w:val="Table Normal"/>

</xml_diff>